<commit_message>
Issue 25: Seguimiento de mercadería, Orden "lista para ser importada".  Se modifico CU 001.
</commit_message>
<xml_diff>
--- a/02. Modelado de Requerimientos/Modelo de Casos De Uso/Trazos/Compras/001_Consultar_Seguimiento_De_Mercaderia.docx
+++ b/02. Modelado de Requerimientos/Modelo de Casos De Uso/Trazos/Compras/001_Consultar_Seguimiento_De_Mercaderia.docx
@@ -1276,8 +1276,6 @@
               </w:rPr>
               <w:t>Éxito</w:t>
             </w:r>
-            <w:bookmarkStart w:id="1" w:name="_GoBack"/>
-            <w:bookmarkEnd w:id="1"/>
             <w:r>
               <w:rPr>
                 <w:u w:val="single"/>
@@ -1944,7 +1942,7 @@
               <w:ind w:hanging="198"/>
             </w:pPr>
             <w:r>
-              <w:t>El EC actualiza el estado de la/s orden/es de compra.</w:t>
+              <w:t>El sistema muestra el estado de las órdenes de compras seleccionadas.</w:t>
             </w:r>
           </w:p>
         </w:tc>
@@ -2000,7 +1998,12 @@
               <w:ind w:hanging="198"/>
             </w:pPr>
             <w:r>
-              <w:t>El sistema solicita confirmación de registro.</w:t>
+              <w:t xml:space="preserve">El EC desea modificar el estado de las </w:t>
+            </w:r>
+            <w:bookmarkStart w:id="1" w:name="_GoBack"/>
+            <w:bookmarkEnd w:id="1"/>
+            <w:r>
+              <w:t>órdenes de compras.</w:t>
             </w:r>
           </w:p>
         </w:tc>
@@ -2028,6 +2031,21 @@
               </w:tabs>
               <w:ind w:left="230" w:hanging="230"/>
             </w:pPr>
+            <w:r>
+              <w:t>El EC no desea modificar el estado de las órdenes de compras.</w:t>
+            </w:r>
+          </w:p>
+          <w:p>
+            <w:pPr>
+              <w:pStyle w:val="Prrafodelista"/>
+              <w:numPr>
+                <w:ilvl w:val="2"/>
+                <w:numId w:val="3"/>
+              </w:numPr>
+            </w:pPr>
+            <w:r>
+              <w:t>Fin de CU.</w:t>
+            </w:r>
           </w:p>
         </w:tc>
       </w:tr>
@@ -2056,7 +2074,7 @@
               <w:ind w:hanging="198"/>
             </w:pPr>
             <w:r>
-              <w:t>El EC confirma la actualización.</w:t>
+              <w:t>El EC actualiza el estado de la/s orden/es de compra.</w:t>
             </w:r>
           </w:p>
         </w:tc>
@@ -2084,33 +2102,6 @@
               </w:tabs>
               <w:ind w:left="230" w:hanging="230"/>
             </w:pPr>
-            <w:r>
-              <w:t>El EC no confirma la actualización.</w:t>
-            </w:r>
-          </w:p>
-          <w:p>
-            <w:pPr>
-              <w:pStyle w:val="Prrafodelista"/>
-              <w:numPr>
-                <w:ilvl w:val="2"/>
-                <w:numId w:val="3"/>
-              </w:numPr>
-            </w:pPr>
-            <w:r>
-              <w:t>El sistema informa situación.</w:t>
-            </w:r>
-          </w:p>
-          <w:p>
-            <w:pPr>
-              <w:pStyle w:val="Prrafodelista"/>
-              <w:numPr>
-                <w:ilvl w:val="2"/>
-                <w:numId w:val="3"/>
-              </w:numPr>
-            </w:pPr>
-            <w:r>
-              <w:t>No se procesa la actualización.</w:t>
-            </w:r>
           </w:p>
         </w:tc>
       </w:tr>
@@ -2140,6 +2131,145 @@
             </w:pPr>
             <w:r>
               <w:lastRenderedPageBreak/>
+              <w:t>El sistema solicita confirmación de registro.</w:t>
+            </w:r>
+          </w:p>
+        </w:tc>
+        <w:tc>
+          <w:tcPr>
+            <w:tcW w:w="4594" w:type="dxa"/>
+            <w:gridSpan w:val="6"/>
+            <w:tcBorders>
+              <w:top w:val="single" w:sz="4" w:space="0" w:color="auto"/>
+              <w:left w:val="single" w:sz="4" w:space="0" w:color="auto"/>
+              <w:bottom w:val="single" w:sz="4" w:space="0" w:color="auto"/>
+              <w:right w:val="single" w:sz="4" w:space="0" w:color="auto"/>
+            </w:tcBorders>
+          </w:tcPr>
+          <w:p>
+            <w:pPr>
+              <w:pStyle w:val="Prrafodelista"/>
+              <w:numPr>
+                <w:ilvl w:val="1"/>
+                <w:numId w:val="3"/>
+              </w:numPr>
+              <w:tabs>
+                <w:tab w:val="clear" w:pos="690"/>
+                <w:tab w:val="num" w:pos="372"/>
+              </w:tabs>
+              <w:ind w:left="230" w:hanging="230"/>
+            </w:pPr>
+          </w:p>
+        </w:tc>
+      </w:tr>
+      <w:tr>
+        <w:trPr>
+          <w:cantSplit/>
+        </w:trPr>
+        <w:tc>
+          <w:tcPr>
+            <w:tcW w:w="3878" w:type="dxa"/>
+            <w:gridSpan w:val="5"/>
+            <w:tcBorders>
+              <w:top w:val="single" w:sz="4" w:space="0" w:color="auto"/>
+              <w:left w:val="single" w:sz="4" w:space="0" w:color="auto"/>
+              <w:bottom w:val="single" w:sz="4" w:space="0" w:color="auto"/>
+              <w:right w:val="single" w:sz="4" w:space="0" w:color="auto"/>
+            </w:tcBorders>
+          </w:tcPr>
+          <w:p>
+            <w:pPr>
+              <w:pStyle w:val="Prrafodelista"/>
+              <w:numPr>
+                <w:ilvl w:val="0"/>
+                <w:numId w:val="3"/>
+              </w:numPr>
+              <w:ind w:hanging="198"/>
+            </w:pPr>
+            <w:r>
+              <w:t>El EC confirma la actualización.</w:t>
+            </w:r>
+          </w:p>
+        </w:tc>
+        <w:tc>
+          <w:tcPr>
+            <w:tcW w:w="4594" w:type="dxa"/>
+            <w:gridSpan w:val="6"/>
+            <w:tcBorders>
+              <w:top w:val="single" w:sz="4" w:space="0" w:color="auto"/>
+              <w:left w:val="single" w:sz="4" w:space="0" w:color="auto"/>
+              <w:bottom w:val="single" w:sz="4" w:space="0" w:color="auto"/>
+              <w:right w:val="single" w:sz="4" w:space="0" w:color="auto"/>
+            </w:tcBorders>
+          </w:tcPr>
+          <w:p>
+            <w:pPr>
+              <w:pStyle w:val="Prrafodelista"/>
+              <w:numPr>
+                <w:ilvl w:val="1"/>
+                <w:numId w:val="3"/>
+              </w:numPr>
+              <w:tabs>
+                <w:tab w:val="clear" w:pos="690"/>
+                <w:tab w:val="num" w:pos="372"/>
+              </w:tabs>
+              <w:ind w:left="230" w:hanging="230"/>
+            </w:pPr>
+            <w:r>
+              <w:t>El EC no confirma la actualización.</w:t>
+            </w:r>
+          </w:p>
+          <w:p>
+            <w:pPr>
+              <w:pStyle w:val="Prrafodelista"/>
+              <w:numPr>
+                <w:ilvl w:val="2"/>
+                <w:numId w:val="3"/>
+              </w:numPr>
+            </w:pPr>
+            <w:r>
+              <w:t>El sistema informa situación.</w:t>
+            </w:r>
+          </w:p>
+          <w:p>
+            <w:pPr>
+              <w:pStyle w:val="Prrafodelista"/>
+              <w:numPr>
+                <w:ilvl w:val="2"/>
+                <w:numId w:val="3"/>
+              </w:numPr>
+            </w:pPr>
+            <w:r>
+              <w:t>No se procesa la actualización.</w:t>
+            </w:r>
+          </w:p>
+        </w:tc>
+      </w:tr>
+      <w:tr>
+        <w:trPr>
+          <w:cantSplit/>
+        </w:trPr>
+        <w:tc>
+          <w:tcPr>
+            <w:tcW w:w="3878" w:type="dxa"/>
+            <w:gridSpan w:val="5"/>
+            <w:tcBorders>
+              <w:top w:val="single" w:sz="4" w:space="0" w:color="auto"/>
+              <w:left w:val="single" w:sz="4" w:space="0" w:color="auto"/>
+              <w:bottom w:val="single" w:sz="4" w:space="0" w:color="auto"/>
+              <w:right w:val="single" w:sz="4" w:space="0" w:color="auto"/>
+            </w:tcBorders>
+          </w:tcPr>
+          <w:p>
+            <w:pPr>
+              <w:pStyle w:val="Prrafodelista"/>
+              <w:numPr>
+                <w:ilvl w:val="0"/>
+                <w:numId w:val="3"/>
+              </w:numPr>
+              <w:ind w:hanging="198"/>
+            </w:pPr>
+            <w:r>
               <w:t xml:space="preserve">El sistema muestra </w:t>
             </w:r>
             <w:r>
@@ -3396,34 +3526,34 @@
         <a:sysClr val="window" lastClr="FFFFFF"/>
       </a:lt1>
       <a:dk2>
-        <a:srgbClr xmlns:mc="http://schemas.openxmlformats.org/markup-compatibility/2006" xmlns:a14="http://schemas.microsoft.com/office/drawing/2010/main" val="1F497D" mc:Ignorable=""/>
+        <a:srgbClr val="1F497D"/>
       </a:dk2>
       <a:lt2>
-        <a:srgbClr xmlns:mc="http://schemas.openxmlformats.org/markup-compatibility/2006" xmlns:a14="http://schemas.microsoft.com/office/drawing/2010/main" val="EEECE1" mc:Ignorable=""/>
+        <a:srgbClr val="EEECE1"/>
       </a:lt2>
       <a:accent1>
-        <a:srgbClr xmlns:mc="http://schemas.openxmlformats.org/markup-compatibility/2006" xmlns:a14="http://schemas.microsoft.com/office/drawing/2010/main" val="4F81BD" mc:Ignorable=""/>
+        <a:srgbClr val="4F81BD"/>
       </a:accent1>
       <a:accent2>
-        <a:srgbClr xmlns:mc="http://schemas.openxmlformats.org/markup-compatibility/2006" xmlns:a14="http://schemas.microsoft.com/office/drawing/2010/main" val="C0504D" mc:Ignorable=""/>
+        <a:srgbClr val="C0504D"/>
       </a:accent2>
       <a:accent3>
-        <a:srgbClr xmlns:mc="http://schemas.openxmlformats.org/markup-compatibility/2006" xmlns:a14="http://schemas.microsoft.com/office/drawing/2010/main" val="9BBB59" mc:Ignorable=""/>
+        <a:srgbClr val="9BBB59"/>
       </a:accent3>
       <a:accent4>
-        <a:srgbClr xmlns:mc="http://schemas.openxmlformats.org/markup-compatibility/2006" xmlns:a14="http://schemas.microsoft.com/office/drawing/2010/main" val="8064A2" mc:Ignorable=""/>
+        <a:srgbClr val="8064A2"/>
       </a:accent4>
       <a:accent5>
-        <a:srgbClr xmlns:mc="http://schemas.openxmlformats.org/markup-compatibility/2006" xmlns:a14="http://schemas.microsoft.com/office/drawing/2010/main" val="4BACC6" mc:Ignorable=""/>
+        <a:srgbClr val="4BACC6"/>
       </a:accent5>
       <a:accent6>
-        <a:srgbClr xmlns:mc="http://schemas.openxmlformats.org/markup-compatibility/2006" xmlns:a14="http://schemas.microsoft.com/office/drawing/2010/main" val="F79646" mc:Ignorable=""/>
+        <a:srgbClr val="F79646"/>
       </a:accent6>
       <a:hlink>
-        <a:srgbClr xmlns:mc="http://schemas.openxmlformats.org/markup-compatibility/2006" xmlns:a14="http://schemas.microsoft.com/office/drawing/2010/main" val="0000FF" mc:Ignorable=""/>
+        <a:srgbClr val="0000FF"/>
       </a:hlink>
       <a:folHlink>
-        <a:srgbClr xmlns:mc="http://schemas.openxmlformats.org/markup-compatibility/2006" xmlns:a14="http://schemas.microsoft.com/office/drawing/2010/main" val="800080" mc:Ignorable=""/>
+        <a:srgbClr val="800080"/>
       </a:folHlink>
     </a:clrScheme>
     <a:fontScheme name="Office">
@@ -3577,7 +3707,7 @@
         <a:effectStyle>
           <a:effectLst>
             <a:outerShdw blurRad="40000" dist="20000" dir="5400000" rotWithShape="0">
-              <a:srgbClr xmlns:mc="http://schemas.openxmlformats.org/markup-compatibility/2006" xmlns:a14="http://schemas.microsoft.com/office/drawing/2010/main" val="000000" mc:Ignorable="">
+              <a:srgbClr val="000000">
                 <a:alpha val="38000"/>
               </a:srgbClr>
             </a:outerShdw>
@@ -3586,7 +3716,7 @@
         <a:effectStyle>
           <a:effectLst>
             <a:outerShdw blurRad="40000" dist="23000" dir="5400000" rotWithShape="0">
-              <a:srgbClr xmlns:mc="http://schemas.openxmlformats.org/markup-compatibility/2006" xmlns:a14="http://schemas.microsoft.com/office/drawing/2010/main" val="000000" mc:Ignorable="">
+              <a:srgbClr val="000000">
                 <a:alpha val="35000"/>
               </a:srgbClr>
             </a:outerShdw>
@@ -3595,7 +3725,7 @@
         <a:effectStyle>
           <a:effectLst>
             <a:outerShdw blurRad="40000" dist="23000" dir="5400000" rotWithShape="0">
-              <a:srgbClr xmlns:mc="http://schemas.openxmlformats.org/markup-compatibility/2006" xmlns:a14="http://schemas.microsoft.com/office/drawing/2010/main" val="000000" mc:Ignorable="">
+              <a:srgbClr val="000000">
                 <a:alpha val="35000"/>
               </a:srgbClr>
             </a:outerShdw>

</xml_diff>